<commit_message>
Up code ngay 5/4/25
</commit_message>
<xml_diff>
--- a/Báo cáo đồ án tốt nghiệp _ Huỳnh Kim Phú Mỹ Hưng.docx
+++ b/Báo cáo đồ án tốt nghiệp _ Huỳnh Kim Phú Mỹ Hưng.docx
@@ -5545,8 +5545,7 @@
                 <w:sz w:val="26"/>
                 <w:szCs w:val="26"/>
               </w:rPr>
-              <w:lastRenderedPageBreak/>
-              <w:t>2</w:t>
+              <w:t>3</w:t>
             </w:r>
           </w:p>
         </w:tc>
@@ -5563,102 +5562,6 @@
                 <w:sz w:val="26"/>
                 <w:szCs w:val="26"/>
                 <w:lang w:val="vi-VN"/>
-              </w:rPr>
-            </w:pPr>
-            <w:r>
-              <w:rPr>
-                <w:rFonts w:ascii="Times New Roman" w:hAnsi="Times New Roman" w:cs="Times New Roman"/>
-                <w:sz w:val="26"/>
-                <w:szCs w:val="26"/>
-              </w:rPr>
-              <w:t>Khách</w:t>
-            </w:r>
-            <w:r>
-              <w:rPr>
-                <w:rFonts w:ascii="Times New Roman" w:hAnsi="Times New Roman" w:cs="Times New Roman"/>
-                <w:sz w:val="26"/>
-                <w:szCs w:val="26"/>
-                <w:lang w:val="vi-VN"/>
-              </w:rPr>
-              <w:t xml:space="preserve"> vãng lai</w:t>
-            </w:r>
-          </w:p>
-        </w:tc>
-        <w:tc>
-          <w:tcPr>
-            <w:tcW w:w="5554" w:type="dxa"/>
-          </w:tcPr>
-          <w:p>
-            <w:pPr>
-              <w:spacing w:line="360" w:lineRule="auto"/>
-              <w:jc w:val="both"/>
-              <w:rPr>
-                <w:rFonts w:ascii="Times New Roman" w:hAnsi="Times New Roman" w:cs="Times New Roman"/>
-                <w:sz w:val="26"/>
-                <w:szCs w:val="26"/>
-                <w:lang w:val="vi-VN"/>
-              </w:rPr>
-            </w:pPr>
-            <w:r>
-              <w:rPr>
-                <w:rFonts w:ascii="Times New Roman" w:hAnsi="Times New Roman" w:cs="Times New Roman"/>
-                <w:sz w:val="26"/>
-                <w:szCs w:val="26"/>
-              </w:rPr>
-              <w:t>Có</w:t>
-            </w:r>
-            <w:r>
-              <w:rPr>
-                <w:rFonts w:ascii="Times New Roman" w:hAnsi="Times New Roman" w:cs="Times New Roman"/>
-                <w:sz w:val="26"/>
-                <w:szCs w:val="26"/>
-                <w:lang w:val="vi-VN"/>
-              </w:rPr>
-              <w:t xml:space="preserve"> các chức năng: Đăng ký, đăng nhập, xem chi tiết sản phẩm, tìm kiếm sản phẩm, và xin tư vấn từ chatbot</w:t>
-            </w:r>
-          </w:p>
-        </w:tc>
-      </w:tr>
-      <w:tr>
-        <w:trPr>
-          <w:jc w:val="center"/>
-        </w:trPr>
-        <w:tc>
-          <w:tcPr>
-            <w:tcW w:w="713" w:type="dxa"/>
-          </w:tcPr>
-          <w:p>
-            <w:pPr>
-              <w:spacing w:line="360" w:lineRule="auto"/>
-              <w:jc w:val="both"/>
-              <w:rPr>
-                <w:rFonts w:ascii="Times New Roman" w:hAnsi="Times New Roman" w:cs="Times New Roman"/>
-                <w:sz w:val="26"/>
-                <w:szCs w:val="26"/>
-              </w:rPr>
-            </w:pPr>
-            <w:r>
-              <w:rPr>
-                <w:rFonts w:ascii="Times New Roman" w:hAnsi="Times New Roman" w:cs="Times New Roman"/>
-                <w:sz w:val="26"/>
-                <w:szCs w:val="26"/>
-              </w:rPr>
-              <w:t>3</w:t>
-            </w:r>
-          </w:p>
-        </w:tc>
-        <w:tc>
-          <w:tcPr>
-            <w:tcW w:w="2795" w:type="dxa"/>
-          </w:tcPr>
-          <w:p>
-            <w:pPr>
-              <w:spacing w:line="360" w:lineRule="auto"/>
-              <w:jc w:val="both"/>
-              <w:rPr>
-                <w:rFonts w:ascii="Times New Roman" w:hAnsi="Times New Roman" w:cs="Times New Roman"/>
-                <w:sz w:val="26"/>
-                <w:szCs w:val="26"/>
               </w:rPr>
             </w:pPr>
             <w:r>
@@ -5751,6 +5654,7 @@
           <w:bCs/>
           <w:lang w:val="vi-VN"/>
         </w:rPr>
+        <w:lastRenderedPageBreak/>
         <w:t>SƠ ĐỒ USECASE SỬ DỤNG (USECASE DIAGRAM)</w:t>
       </w:r>
     </w:p>
@@ -5972,6 +5876,690 @@
           <w:lang w:val="vi-VN"/>
         </w:rPr>
         <w:t>THIẾT KẾ GIAO DIỆN NGƯỜI DÙNG</w:t>
+      </w:r>
+    </w:p>
+    <w:p>
+      <w:pPr>
+        <w:pStyle w:val="ListParagraph"/>
+        <w:numPr>
+          <w:ilvl w:val="1"/>
+          <w:numId w:val="14"/>
+        </w:numPr>
+        <w:spacing w:line="360" w:lineRule="auto"/>
+        <w:ind w:left="0" w:firstLine="284"/>
+        <w:jc w:val="both"/>
+        <w:outlineLvl w:val="2"/>
+        <w:rPr>
+          <w:rFonts w:eastAsiaTheme="majorEastAsia" w:cs="Times New Roman"/>
+          <w:b/>
+          <w:bCs/>
+          <w:sz w:val="26"/>
+          <w:szCs w:val="26"/>
+          <w:lang w:val="vi-VN"/>
+        </w:rPr>
+      </w:pPr>
+      <w:r>
+        <w:rPr>
+          <w:rFonts w:eastAsiaTheme="majorEastAsia" w:cs="Times New Roman"/>
+          <w:b/>
+          <w:bCs/>
+          <w:sz w:val="26"/>
+          <w:szCs w:val="26"/>
+          <w:lang w:val="vi-VN"/>
+        </w:rPr>
+        <w:t>Giao diện người dùng</w:t>
+      </w:r>
+    </w:p>
+    <w:p>
+      <w:pPr>
+        <w:pStyle w:val="ListParagraph"/>
+        <w:numPr>
+          <w:ilvl w:val="2"/>
+          <w:numId w:val="14"/>
+        </w:numPr>
+        <w:spacing w:line="360" w:lineRule="auto"/>
+        <w:ind w:left="0" w:firstLine="1418"/>
+        <w:jc w:val="both"/>
+        <w:rPr>
+          <w:rFonts w:eastAsiaTheme="majorEastAsia" w:cs="Times New Roman"/>
+          <w:b/>
+          <w:bCs/>
+          <w:sz w:val="26"/>
+          <w:szCs w:val="26"/>
+          <w:lang w:val="vi-VN"/>
+        </w:rPr>
+      </w:pPr>
+      <w:r>
+        <w:rPr>
+          <w:rFonts w:eastAsiaTheme="majorEastAsia" w:cs="Times New Roman"/>
+          <w:b/>
+          <w:bCs/>
+          <w:sz w:val="26"/>
+          <w:szCs w:val="26"/>
+          <w:lang w:val="vi-VN"/>
+        </w:rPr>
+        <w:t>Giao diện Splash</w:t>
+      </w:r>
+    </w:p>
+    <w:p>
+      <w:pPr>
+        <w:pStyle w:val="ListParagraph"/>
+        <w:numPr>
+          <w:ilvl w:val="2"/>
+          <w:numId w:val="14"/>
+        </w:numPr>
+        <w:spacing w:line="360" w:lineRule="auto"/>
+        <w:ind w:left="0" w:firstLine="1418"/>
+        <w:jc w:val="both"/>
+        <w:rPr>
+          <w:rFonts w:eastAsiaTheme="majorEastAsia" w:cs="Times New Roman"/>
+          <w:b/>
+          <w:bCs/>
+          <w:sz w:val="26"/>
+          <w:szCs w:val="26"/>
+          <w:lang w:val="vi-VN"/>
+        </w:rPr>
+      </w:pPr>
+      <w:r>
+        <w:rPr>
+          <w:rFonts w:eastAsiaTheme="majorEastAsia" w:cs="Times New Roman"/>
+          <w:b/>
+          <w:bCs/>
+          <w:sz w:val="26"/>
+          <w:szCs w:val="26"/>
+          <w:lang w:val="vi-VN"/>
+        </w:rPr>
+        <w:t>Giao diện Mở đầu</w:t>
+      </w:r>
+    </w:p>
+    <w:p>
+      <w:pPr>
+        <w:pStyle w:val="ListParagraph"/>
+        <w:numPr>
+          <w:ilvl w:val="2"/>
+          <w:numId w:val="14"/>
+        </w:numPr>
+        <w:spacing w:line="360" w:lineRule="auto"/>
+        <w:ind w:left="0" w:firstLine="1418"/>
+        <w:jc w:val="both"/>
+        <w:rPr>
+          <w:rFonts w:eastAsiaTheme="majorEastAsia" w:cs="Times New Roman"/>
+          <w:b/>
+          <w:bCs/>
+          <w:sz w:val="26"/>
+          <w:szCs w:val="26"/>
+          <w:lang w:val="vi-VN"/>
+        </w:rPr>
+      </w:pPr>
+      <w:r>
+        <w:rPr>
+          <w:rFonts w:eastAsiaTheme="majorEastAsia" w:cs="Times New Roman"/>
+          <w:b/>
+          <w:bCs/>
+          <w:sz w:val="26"/>
+          <w:szCs w:val="26"/>
+          <w:lang w:val="vi-VN"/>
+        </w:rPr>
+        <w:t>Giao diện Đăng nhập</w:t>
+      </w:r>
+    </w:p>
+    <w:p>
+      <w:pPr>
+        <w:pStyle w:val="ListParagraph"/>
+        <w:numPr>
+          <w:ilvl w:val="2"/>
+          <w:numId w:val="14"/>
+        </w:numPr>
+        <w:spacing w:line="360" w:lineRule="auto"/>
+        <w:ind w:left="0" w:firstLine="1418"/>
+        <w:jc w:val="both"/>
+        <w:rPr>
+          <w:rFonts w:eastAsiaTheme="majorEastAsia" w:cs="Times New Roman"/>
+          <w:b/>
+          <w:bCs/>
+          <w:sz w:val="26"/>
+          <w:szCs w:val="26"/>
+          <w:lang w:val="vi-VN"/>
+        </w:rPr>
+      </w:pPr>
+      <w:r>
+        <w:rPr>
+          <w:rFonts w:eastAsiaTheme="majorEastAsia" w:cs="Times New Roman"/>
+          <w:b/>
+          <w:bCs/>
+          <w:sz w:val="26"/>
+          <w:szCs w:val="26"/>
+          <w:lang w:val="vi-VN"/>
+        </w:rPr>
+        <w:t>Giao diện Đăng ký</w:t>
+      </w:r>
+    </w:p>
+    <w:p>
+      <w:pPr>
+        <w:pStyle w:val="ListParagraph"/>
+        <w:numPr>
+          <w:ilvl w:val="2"/>
+          <w:numId w:val="14"/>
+        </w:numPr>
+        <w:spacing w:line="360" w:lineRule="auto"/>
+        <w:ind w:left="0" w:firstLine="1418"/>
+        <w:jc w:val="both"/>
+        <w:rPr>
+          <w:rFonts w:eastAsiaTheme="majorEastAsia" w:cs="Times New Roman"/>
+          <w:b/>
+          <w:bCs/>
+          <w:sz w:val="26"/>
+          <w:szCs w:val="26"/>
+          <w:lang w:val="vi-VN"/>
+        </w:rPr>
+      </w:pPr>
+      <w:r>
+        <w:rPr>
+          <w:rFonts w:eastAsiaTheme="majorEastAsia" w:cs="Times New Roman"/>
+          <w:b/>
+          <w:bCs/>
+          <w:sz w:val="26"/>
+          <w:szCs w:val="26"/>
+          <w:lang w:val="vi-VN"/>
+        </w:rPr>
+        <w:t>Giao diện Trang chủ</w:t>
+      </w:r>
+    </w:p>
+    <w:p>
+      <w:pPr>
+        <w:pStyle w:val="ListParagraph"/>
+        <w:numPr>
+          <w:ilvl w:val="2"/>
+          <w:numId w:val="14"/>
+        </w:numPr>
+        <w:spacing w:line="360" w:lineRule="auto"/>
+        <w:ind w:left="0" w:firstLine="1418"/>
+        <w:jc w:val="both"/>
+        <w:rPr>
+          <w:rFonts w:eastAsiaTheme="majorEastAsia" w:cs="Times New Roman"/>
+          <w:b/>
+          <w:bCs/>
+          <w:sz w:val="26"/>
+          <w:szCs w:val="26"/>
+          <w:lang w:val="vi-VN"/>
+        </w:rPr>
+      </w:pPr>
+      <w:r>
+        <w:rPr>
+          <w:rFonts w:eastAsiaTheme="majorEastAsia" w:cs="Times New Roman"/>
+          <w:b/>
+          <w:bCs/>
+          <w:sz w:val="26"/>
+          <w:szCs w:val="26"/>
+          <w:lang w:val="vi-VN"/>
+        </w:rPr>
+        <w:t>Giao diện Danh mục</w:t>
+      </w:r>
+    </w:p>
+    <w:p>
+      <w:pPr>
+        <w:pStyle w:val="ListParagraph"/>
+        <w:numPr>
+          <w:ilvl w:val="2"/>
+          <w:numId w:val="14"/>
+        </w:numPr>
+        <w:spacing w:line="360" w:lineRule="auto"/>
+        <w:ind w:left="0" w:firstLine="1418"/>
+        <w:jc w:val="both"/>
+        <w:rPr>
+          <w:rFonts w:eastAsiaTheme="majorEastAsia" w:cs="Times New Roman"/>
+          <w:b/>
+          <w:bCs/>
+          <w:sz w:val="26"/>
+          <w:szCs w:val="26"/>
+          <w:lang w:val="vi-VN"/>
+        </w:rPr>
+      </w:pPr>
+      <w:r>
+        <w:rPr>
+          <w:rFonts w:eastAsiaTheme="majorEastAsia" w:cs="Times New Roman"/>
+          <w:b/>
+          <w:bCs/>
+          <w:sz w:val="26"/>
+          <w:szCs w:val="26"/>
+          <w:lang w:val="vi-VN"/>
+        </w:rPr>
+        <w:t>Giao diện Giỏ hàng</w:t>
+      </w:r>
+    </w:p>
+    <w:p>
+      <w:pPr>
+        <w:pStyle w:val="ListParagraph"/>
+        <w:numPr>
+          <w:ilvl w:val="2"/>
+          <w:numId w:val="14"/>
+        </w:numPr>
+        <w:spacing w:line="360" w:lineRule="auto"/>
+        <w:ind w:left="0" w:firstLine="1418"/>
+        <w:jc w:val="both"/>
+        <w:rPr>
+          <w:rFonts w:eastAsiaTheme="majorEastAsia" w:cs="Times New Roman"/>
+          <w:b/>
+          <w:bCs/>
+          <w:sz w:val="26"/>
+          <w:szCs w:val="26"/>
+          <w:lang w:val="vi-VN"/>
+        </w:rPr>
+      </w:pPr>
+      <w:r>
+        <w:rPr>
+          <w:rFonts w:eastAsiaTheme="majorEastAsia" w:cs="Times New Roman"/>
+          <w:b/>
+          <w:bCs/>
+          <w:sz w:val="26"/>
+          <w:szCs w:val="26"/>
+          <w:lang w:val="vi-VN"/>
+        </w:rPr>
+        <w:t>Giao diện Thông tin chi tiết</w:t>
+      </w:r>
+    </w:p>
+    <w:p>
+      <w:pPr>
+        <w:pStyle w:val="ListParagraph"/>
+        <w:numPr>
+          <w:ilvl w:val="2"/>
+          <w:numId w:val="14"/>
+        </w:numPr>
+        <w:spacing w:line="360" w:lineRule="auto"/>
+        <w:ind w:left="0" w:firstLine="1418"/>
+        <w:jc w:val="both"/>
+        <w:rPr>
+          <w:rFonts w:eastAsiaTheme="majorEastAsia" w:cs="Times New Roman"/>
+          <w:b/>
+          <w:bCs/>
+          <w:sz w:val="26"/>
+          <w:szCs w:val="26"/>
+          <w:lang w:val="vi-VN"/>
+        </w:rPr>
+      </w:pPr>
+      <w:r>
+        <w:rPr>
+          <w:rFonts w:eastAsiaTheme="majorEastAsia" w:cs="Times New Roman"/>
+          <w:b/>
+          <w:bCs/>
+          <w:sz w:val="26"/>
+          <w:szCs w:val="26"/>
+          <w:lang w:val="vi-VN"/>
+        </w:rPr>
+        <w:t>Giao diện Thanh toán</w:t>
+      </w:r>
+    </w:p>
+    <w:p>
+      <w:pPr>
+        <w:pStyle w:val="ListParagraph"/>
+        <w:numPr>
+          <w:ilvl w:val="2"/>
+          <w:numId w:val="14"/>
+        </w:numPr>
+        <w:spacing w:line="360" w:lineRule="auto"/>
+        <w:ind w:left="0" w:firstLine="1418"/>
+        <w:jc w:val="both"/>
+        <w:rPr>
+          <w:rFonts w:eastAsiaTheme="majorEastAsia" w:cs="Times New Roman"/>
+          <w:b/>
+          <w:bCs/>
+          <w:sz w:val="26"/>
+          <w:szCs w:val="26"/>
+          <w:lang w:val="vi-VN"/>
+        </w:rPr>
+      </w:pPr>
+      <w:r>
+        <w:rPr>
+          <w:rFonts w:eastAsiaTheme="majorEastAsia" w:cs="Times New Roman"/>
+          <w:b/>
+          <w:bCs/>
+          <w:sz w:val="26"/>
+          <w:szCs w:val="26"/>
+          <w:lang w:val="vi-VN"/>
+        </w:rPr>
+        <w:t>Giao diện Phương thức thanh toán</w:t>
+      </w:r>
+    </w:p>
+    <w:p>
+      <w:pPr>
+        <w:pStyle w:val="ListParagraph"/>
+        <w:numPr>
+          <w:ilvl w:val="2"/>
+          <w:numId w:val="14"/>
+        </w:numPr>
+        <w:spacing w:line="360" w:lineRule="auto"/>
+        <w:ind w:left="0" w:firstLine="1418"/>
+        <w:jc w:val="both"/>
+        <w:rPr>
+          <w:rFonts w:eastAsiaTheme="majorEastAsia" w:cs="Times New Roman"/>
+          <w:b/>
+          <w:bCs/>
+          <w:sz w:val="26"/>
+          <w:szCs w:val="26"/>
+          <w:lang w:val="vi-VN"/>
+        </w:rPr>
+      </w:pPr>
+      <w:r>
+        <w:rPr>
+          <w:rFonts w:eastAsiaTheme="majorEastAsia" w:cs="Times New Roman"/>
+          <w:b/>
+          <w:bCs/>
+          <w:sz w:val="26"/>
+          <w:szCs w:val="26"/>
+          <w:lang w:val="vi-VN"/>
+        </w:rPr>
+        <w:t>Giao diện Đơn hàng</w:t>
+      </w:r>
+    </w:p>
+    <w:p>
+      <w:pPr>
+        <w:pStyle w:val="ListParagraph"/>
+        <w:numPr>
+          <w:ilvl w:val="2"/>
+          <w:numId w:val="14"/>
+        </w:numPr>
+        <w:spacing w:line="360" w:lineRule="auto"/>
+        <w:ind w:left="0" w:firstLine="1418"/>
+        <w:jc w:val="both"/>
+        <w:rPr>
+          <w:rFonts w:eastAsiaTheme="majorEastAsia" w:cs="Times New Roman"/>
+          <w:b/>
+          <w:bCs/>
+          <w:sz w:val="26"/>
+          <w:szCs w:val="26"/>
+          <w:lang w:val="vi-VN"/>
+        </w:rPr>
+      </w:pPr>
+      <w:r>
+        <w:rPr>
+          <w:rFonts w:eastAsiaTheme="majorEastAsia" w:cs="Times New Roman"/>
+          <w:b/>
+          <w:bCs/>
+          <w:sz w:val="26"/>
+          <w:szCs w:val="26"/>
+          <w:lang w:val="vi-VN"/>
+        </w:rPr>
+        <w:t>Giao diện Profile</w:t>
+      </w:r>
+    </w:p>
+    <w:p>
+      <w:pPr>
+        <w:pStyle w:val="ListParagraph"/>
+        <w:numPr>
+          <w:ilvl w:val="2"/>
+          <w:numId w:val="14"/>
+        </w:numPr>
+        <w:spacing w:line="360" w:lineRule="auto"/>
+        <w:ind w:left="0" w:firstLine="1418"/>
+        <w:jc w:val="both"/>
+        <w:rPr>
+          <w:rFonts w:eastAsiaTheme="majorEastAsia" w:cs="Times New Roman"/>
+          <w:b/>
+          <w:bCs/>
+          <w:sz w:val="26"/>
+          <w:szCs w:val="26"/>
+          <w:lang w:val="vi-VN"/>
+        </w:rPr>
+      </w:pPr>
+      <w:r>
+        <w:rPr>
+          <w:rFonts w:eastAsiaTheme="majorEastAsia" w:cs="Times New Roman"/>
+          <w:b/>
+          <w:bCs/>
+          <w:sz w:val="26"/>
+          <w:szCs w:val="26"/>
+          <w:lang w:val="vi-VN"/>
+        </w:rPr>
+        <w:t>Giao diện Sửa thông tn</w:t>
+      </w:r>
+    </w:p>
+    <w:p>
+      <w:pPr>
+        <w:pStyle w:val="ListParagraph"/>
+        <w:numPr>
+          <w:ilvl w:val="2"/>
+          <w:numId w:val="14"/>
+        </w:numPr>
+        <w:spacing w:line="360" w:lineRule="auto"/>
+        <w:ind w:left="0" w:firstLine="1418"/>
+        <w:jc w:val="both"/>
+        <w:rPr>
+          <w:rFonts w:eastAsiaTheme="majorEastAsia" w:cs="Times New Roman"/>
+          <w:b/>
+          <w:bCs/>
+          <w:sz w:val="26"/>
+          <w:szCs w:val="26"/>
+          <w:lang w:val="vi-VN"/>
+        </w:rPr>
+      </w:pPr>
+      <w:r>
+        <w:rPr>
+          <w:rFonts w:eastAsiaTheme="majorEastAsia" w:cs="Times New Roman"/>
+          <w:b/>
+          <w:bCs/>
+          <w:sz w:val="26"/>
+          <w:szCs w:val="26"/>
+          <w:lang w:val="vi-VN"/>
+        </w:rPr>
+        <w:t>Giao diện Chatbot AI</w:t>
+      </w:r>
+    </w:p>
+    <w:p>
+      <w:pPr>
+        <w:pStyle w:val="ListParagraph"/>
+        <w:numPr>
+          <w:ilvl w:val="2"/>
+          <w:numId w:val="14"/>
+        </w:numPr>
+        <w:spacing w:line="360" w:lineRule="auto"/>
+        <w:ind w:left="0" w:firstLine="1418"/>
+        <w:jc w:val="both"/>
+        <w:rPr>
+          <w:rFonts w:eastAsiaTheme="majorEastAsia" w:cs="Times New Roman"/>
+          <w:b/>
+          <w:bCs/>
+          <w:sz w:val="26"/>
+          <w:szCs w:val="26"/>
+          <w:lang w:val="vi-VN"/>
+        </w:rPr>
+      </w:pPr>
+      <w:r>
+        <w:rPr>
+          <w:rFonts w:eastAsiaTheme="majorEastAsia" w:cs="Times New Roman"/>
+          <w:b/>
+          <w:bCs/>
+          <w:sz w:val="26"/>
+          <w:szCs w:val="26"/>
+          <w:lang w:val="vi-VN"/>
+        </w:rPr>
+        <w:t>Giao diện Hỗ trợ khách hàng</w:t>
+      </w:r>
+    </w:p>
+    <w:p>
+      <w:pPr>
+        <w:pStyle w:val="ListParagraph"/>
+        <w:numPr>
+          <w:ilvl w:val="1"/>
+          <w:numId w:val="14"/>
+        </w:numPr>
+        <w:spacing w:line="360" w:lineRule="auto"/>
+        <w:ind w:left="0" w:firstLine="284"/>
+        <w:jc w:val="both"/>
+        <w:outlineLvl w:val="2"/>
+        <w:rPr>
+          <w:rFonts w:eastAsiaTheme="majorEastAsia" w:cs="Times New Roman"/>
+          <w:b/>
+          <w:bCs/>
+          <w:sz w:val="26"/>
+          <w:szCs w:val="26"/>
+          <w:lang w:val="vi-VN"/>
+        </w:rPr>
+      </w:pPr>
+      <w:r>
+        <w:rPr>
+          <w:rFonts w:eastAsiaTheme="majorEastAsia" w:cs="Times New Roman"/>
+          <w:b/>
+          <w:bCs/>
+          <w:sz w:val="26"/>
+          <w:szCs w:val="26"/>
+          <w:lang w:val="vi-VN"/>
+        </w:rPr>
+        <w:t>Giao diện Admin</w:t>
+      </w:r>
+    </w:p>
+    <w:p>
+      <w:pPr>
+        <w:pStyle w:val="ListParagraph"/>
+        <w:numPr>
+          <w:ilvl w:val="0"/>
+          <w:numId w:val="19"/>
+        </w:numPr>
+        <w:spacing w:line="360" w:lineRule="auto"/>
+        <w:ind w:left="0" w:firstLine="1418"/>
+        <w:jc w:val="both"/>
+        <w:rPr>
+          <w:rFonts w:eastAsiaTheme="majorEastAsia" w:cs="Times New Roman"/>
+          <w:b/>
+          <w:bCs/>
+          <w:sz w:val="26"/>
+          <w:szCs w:val="26"/>
+          <w:lang w:val="vi-VN"/>
+        </w:rPr>
+      </w:pPr>
+      <w:r>
+        <w:rPr>
+          <w:rFonts w:eastAsiaTheme="majorEastAsia" w:cs="Times New Roman"/>
+          <w:b/>
+          <w:bCs/>
+          <w:sz w:val="26"/>
+          <w:szCs w:val="26"/>
+          <w:lang w:val="vi-VN"/>
+        </w:rPr>
+        <w:t>Giao diện trang chủ</w:t>
+      </w:r>
+    </w:p>
+    <w:p>
+      <w:pPr>
+        <w:pStyle w:val="ListParagraph"/>
+        <w:numPr>
+          <w:ilvl w:val="0"/>
+          <w:numId w:val="19"/>
+        </w:numPr>
+        <w:spacing w:line="360" w:lineRule="auto"/>
+        <w:ind w:left="0" w:firstLine="1418"/>
+        <w:jc w:val="both"/>
+        <w:rPr>
+          <w:rFonts w:eastAsiaTheme="majorEastAsia" w:cs="Times New Roman"/>
+          <w:b/>
+          <w:bCs/>
+          <w:sz w:val="26"/>
+          <w:szCs w:val="26"/>
+          <w:lang w:val="vi-VN"/>
+        </w:rPr>
+      </w:pPr>
+      <w:r>
+        <w:rPr>
+          <w:rFonts w:eastAsiaTheme="majorEastAsia" w:cs="Times New Roman"/>
+          <w:b/>
+          <w:bCs/>
+          <w:sz w:val="26"/>
+          <w:szCs w:val="26"/>
+          <w:lang w:val="vi-VN"/>
+        </w:rPr>
+        <w:t>Giao diện Quản lý người dùng</w:t>
+      </w:r>
+    </w:p>
+    <w:p>
+      <w:pPr>
+        <w:pStyle w:val="ListParagraph"/>
+        <w:numPr>
+          <w:ilvl w:val="0"/>
+          <w:numId w:val="19"/>
+        </w:numPr>
+        <w:spacing w:line="360" w:lineRule="auto"/>
+        <w:ind w:left="0" w:firstLine="1418"/>
+        <w:jc w:val="both"/>
+        <w:rPr>
+          <w:rFonts w:eastAsiaTheme="majorEastAsia" w:cs="Times New Roman"/>
+          <w:b/>
+          <w:bCs/>
+          <w:sz w:val="26"/>
+          <w:szCs w:val="26"/>
+          <w:lang w:val="vi-VN"/>
+        </w:rPr>
+      </w:pPr>
+      <w:r>
+        <w:rPr>
+          <w:rFonts w:eastAsiaTheme="majorEastAsia" w:cs="Times New Roman"/>
+          <w:b/>
+          <w:bCs/>
+          <w:sz w:val="26"/>
+          <w:szCs w:val="26"/>
+          <w:lang w:val="vi-VN"/>
+        </w:rPr>
+        <w:t>Giao diện Quản lý sản phẩm</w:t>
+      </w:r>
+    </w:p>
+    <w:p>
+      <w:pPr>
+        <w:pStyle w:val="ListParagraph"/>
+        <w:numPr>
+          <w:ilvl w:val="0"/>
+          <w:numId w:val="19"/>
+        </w:numPr>
+        <w:spacing w:line="360" w:lineRule="auto"/>
+        <w:ind w:left="0" w:firstLine="1418"/>
+        <w:jc w:val="both"/>
+        <w:rPr>
+          <w:rFonts w:eastAsiaTheme="majorEastAsia" w:cs="Times New Roman"/>
+          <w:b/>
+          <w:bCs/>
+          <w:sz w:val="26"/>
+          <w:szCs w:val="26"/>
+          <w:lang w:val="vi-VN"/>
+        </w:rPr>
+      </w:pPr>
+      <w:r>
+        <w:rPr>
+          <w:rFonts w:eastAsiaTheme="majorEastAsia" w:cs="Times New Roman"/>
+          <w:b/>
+          <w:bCs/>
+          <w:sz w:val="26"/>
+          <w:szCs w:val="26"/>
+          <w:lang w:val="vi-VN"/>
+        </w:rPr>
+        <w:t>Giao diện Quản lý đơn hàng</w:t>
+      </w:r>
+    </w:p>
+    <w:p>
+      <w:pPr>
+        <w:pStyle w:val="ListParagraph"/>
+        <w:numPr>
+          <w:ilvl w:val="0"/>
+          <w:numId w:val="19"/>
+        </w:numPr>
+        <w:spacing w:line="360" w:lineRule="auto"/>
+        <w:ind w:left="0" w:firstLine="1418"/>
+        <w:jc w:val="both"/>
+        <w:rPr>
+          <w:rFonts w:eastAsiaTheme="majorEastAsia" w:cs="Times New Roman"/>
+          <w:b/>
+          <w:bCs/>
+          <w:sz w:val="26"/>
+          <w:szCs w:val="26"/>
+          <w:lang w:val="vi-VN"/>
+        </w:rPr>
+      </w:pPr>
+      <w:r>
+        <w:rPr>
+          <w:rFonts w:eastAsiaTheme="majorEastAsia" w:cs="Times New Roman"/>
+          <w:b/>
+          <w:bCs/>
+          <w:sz w:val="26"/>
+          <w:szCs w:val="26"/>
+          <w:lang w:val="vi-VN"/>
+        </w:rPr>
+        <w:t>Giao diện Chat với người dùng</w:t>
       </w:r>
     </w:p>
     <w:p>
@@ -6624,7 +7212,7 @@
   <w:abstractNum w:abstractNumId="5" w15:restartNumberingAfterBreak="0">
     <w:nsid w:val="1DE21D3C"/>
     <w:multiLevelType w:val="hybridMultilevel"/>
-    <w:tmpl w:val="36CA6DB4"/>
+    <w:tmpl w:val="7D4E977A"/>
     <w:lvl w:ilvl="0" w:tplc="235E47EE">
       <w:start w:val="1"/>
       <w:numFmt w:val="decimal"/>
@@ -6640,11 +7228,11 @@
         <w:szCs w:val="26"/>
       </w:rPr>
     </w:lvl>
-    <w:lvl w:ilvl="1" w:tplc="00286A2C">
+    <w:lvl w:ilvl="1" w:tplc="43C689B6">
       <w:start w:val="1"/>
       <w:numFmt w:val="decimal"/>
       <w:suff w:val="space"/>
-      <w:lvlText w:val="2.4.%2."/>
+      <w:lvlText w:val="2.9.%2."/>
       <w:lvlJc w:val="left"/>
       <w:pPr>
         <w:ind w:left="1440" w:hanging="360"/>
@@ -6655,14 +7243,18 @@
         <w:bCs/>
       </w:rPr>
     </w:lvl>
-    <w:lvl w:ilvl="2" w:tplc="0409001B" w:tentative="1">
-      <w:start w:val="1"/>
-      <w:numFmt w:val="lowerRoman"/>
-      <w:lvlText w:val="%3."/>
+    <w:lvl w:ilvl="2" w:tplc="46FCA6D0">
+      <w:start w:val="1"/>
+      <w:numFmt w:val="decimal"/>
+      <w:suff w:val="space"/>
+      <w:lvlText w:val="2.9.1.%3."/>
       <w:lvlJc w:val="right"/>
       <w:pPr>
         <w:ind w:left="2160" w:hanging="180"/>
       </w:pPr>
+      <w:rPr>
+        <w:rFonts w:hint="default"/>
+      </w:rPr>
     </w:lvl>
     <w:lvl w:ilvl="3" w:tplc="0409000F" w:tentative="1">
       <w:start w:val="1"/>
@@ -6835,6 +7427,96 @@
     </w:lvl>
   </w:abstractNum>
   <w:abstractNum w:abstractNumId="7" w15:restartNumberingAfterBreak="0">
+    <w:nsid w:val="23814DED"/>
+    <w:multiLevelType w:val="hybridMultilevel"/>
+    <w:tmpl w:val="D34C8F38"/>
+    <w:lvl w:ilvl="0" w:tplc="C8669350">
+      <w:start w:val="1"/>
+      <w:numFmt w:val="decimal"/>
+      <w:suff w:val="space"/>
+      <w:lvlText w:val="2.9.2.%1."/>
+      <w:lvlJc w:val="right"/>
+      <w:pPr>
+        <w:ind w:left="720" w:hanging="360"/>
+      </w:pPr>
+      <w:rPr>
+        <w:rFonts w:hint="default"/>
+      </w:rPr>
+    </w:lvl>
+    <w:lvl w:ilvl="1" w:tplc="04090019" w:tentative="1">
+      <w:start w:val="1"/>
+      <w:numFmt w:val="lowerLetter"/>
+      <w:lvlText w:val="%2."/>
+      <w:lvlJc w:val="left"/>
+      <w:pPr>
+        <w:ind w:left="3420" w:hanging="360"/>
+      </w:pPr>
+    </w:lvl>
+    <w:lvl w:ilvl="2" w:tplc="0409001B" w:tentative="1">
+      <w:start w:val="1"/>
+      <w:numFmt w:val="lowerRoman"/>
+      <w:lvlText w:val="%3."/>
+      <w:lvlJc w:val="right"/>
+      <w:pPr>
+        <w:ind w:left="4140" w:hanging="180"/>
+      </w:pPr>
+    </w:lvl>
+    <w:lvl w:ilvl="3" w:tplc="0409000F" w:tentative="1">
+      <w:start w:val="1"/>
+      <w:numFmt w:val="decimal"/>
+      <w:lvlText w:val="%4."/>
+      <w:lvlJc w:val="left"/>
+      <w:pPr>
+        <w:ind w:left="4860" w:hanging="360"/>
+      </w:pPr>
+    </w:lvl>
+    <w:lvl w:ilvl="4" w:tplc="04090019" w:tentative="1">
+      <w:start w:val="1"/>
+      <w:numFmt w:val="lowerLetter"/>
+      <w:lvlText w:val="%5."/>
+      <w:lvlJc w:val="left"/>
+      <w:pPr>
+        <w:ind w:left="5580" w:hanging="360"/>
+      </w:pPr>
+    </w:lvl>
+    <w:lvl w:ilvl="5" w:tplc="0409001B" w:tentative="1">
+      <w:start w:val="1"/>
+      <w:numFmt w:val="lowerRoman"/>
+      <w:lvlText w:val="%6."/>
+      <w:lvlJc w:val="right"/>
+      <w:pPr>
+        <w:ind w:left="6300" w:hanging="180"/>
+      </w:pPr>
+    </w:lvl>
+    <w:lvl w:ilvl="6" w:tplc="0409000F" w:tentative="1">
+      <w:start w:val="1"/>
+      <w:numFmt w:val="decimal"/>
+      <w:lvlText w:val="%7."/>
+      <w:lvlJc w:val="left"/>
+      <w:pPr>
+        <w:ind w:left="7020" w:hanging="360"/>
+      </w:pPr>
+    </w:lvl>
+    <w:lvl w:ilvl="7" w:tplc="04090019" w:tentative="1">
+      <w:start w:val="1"/>
+      <w:numFmt w:val="lowerLetter"/>
+      <w:lvlText w:val="%8."/>
+      <w:lvlJc w:val="left"/>
+      <w:pPr>
+        <w:ind w:left="7740" w:hanging="360"/>
+      </w:pPr>
+    </w:lvl>
+    <w:lvl w:ilvl="8" w:tplc="0409001B" w:tentative="1">
+      <w:start w:val="1"/>
+      <w:numFmt w:val="lowerRoman"/>
+      <w:lvlText w:val="%9."/>
+      <w:lvlJc w:val="right"/>
+      <w:pPr>
+        <w:ind w:left="8460" w:hanging="180"/>
+      </w:pPr>
+    </w:lvl>
+  </w:abstractNum>
+  <w:abstractNum w:abstractNumId="8" w15:restartNumberingAfterBreak="0">
     <w:nsid w:val="29931550"/>
     <w:multiLevelType w:val="hybridMultilevel"/>
     <w:tmpl w:val="B9D0FD20"/>
@@ -6948,7 +7630,7 @@
       </w:rPr>
     </w:lvl>
   </w:abstractNum>
-  <w:abstractNum w:abstractNumId="8" w15:restartNumberingAfterBreak="0">
+  <w:abstractNum w:abstractNumId="9" w15:restartNumberingAfterBreak="0">
     <w:nsid w:val="32FB0E05"/>
     <w:multiLevelType w:val="multilevel"/>
     <w:tmpl w:val="D7E2AED8"/>
@@ -7062,7 +7744,7 @@
       </w:rPr>
     </w:lvl>
   </w:abstractNum>
-  <w:abstractNum w:abstractNumId="9" w15:restartNumberingAfterBreak="0">
+  <w:abstractNum w:abstractNumId="10" w15:restartNumberingAfterBreak="0">
     <w:nsid w:val="37284684"/>
     <w:multiLevelType w:val="hybridMultilevel"/>
     <w:tmpl w:val="8A44B43A"/>
@@ -7175,7 +7857,7 @@
       </w:rPr>
     </w:lvl>
   </w:abstractNum>
-  <w:abstractNum w:abstractNumId="10" w15:restartNumberingAfterBreak="0">
+  <w:abstractNum w:abstractNumId="11" w15:restartNumberingAfterBreak="0">
     <w:nsid w:val="464045B8"/>
     <w:multiLevelType w:val="hybridMultilevel"/>
     <w:tmpl w:val="88FCA372"/>
@@ -7289,7 +7971,7 @@
       </w:rPr>
     </w:lvl>
   </w:abstractNum>
-  <w:abstractNum w:abstractNumId="11" w15:restartNumberingAfterBreak="0">
+  <w:abstractNum w:abstractNumId="12" w15:restartNumberingAfterBreak="0">
     <w:nsid w:val="54FD4322"/>
     <w:multiLevelType w:val="hybridMultilevel"/>
     <w:tmpl w:val="C6B6EA7A"/>
@@ -7403,7 +8085,7 @@
       </w:rPr>
     </w:lvl>
   </w:abstractNum>
-  <w:abstractNum w:abstractNumId="12" w15:restartNumberingAfterBreak="0">
+  <w:abstractNum w:abstractNumId="13" w15:restartNumberingAfterBreak="0">
     <w:nsid w:val="63975B2F"/>
     <w:multiLevelType w:val="hybridMultilevel"/>
     <w:tmpl w:val="D256E9D2"/>
@@ -7517,7 +8199,7 @@
       </w:rPr>
     </w:lvl>
   </w:abstractNum>
-  <w:abstractNum w:abstractNumId="13" w15:restartNumberingAfterBreak="0">
+  <w:abstractNum w:abstractNumId="14" w15:restartNumberingAfterBreak="0">
     <w:nsid w:val="65820A4D"/>
     <w:multiLevelType w:val="hybridMultilevel"/>
     <w:tmpl w:val="AA78674E"/>
@@ -7631,7 +8313,7 @@
       </w:rPr>
     </w:lvl>
   </w:abstractNum>
-  <w:abstractNum w:abstractNumId="14" w15:restartNumberingAfterBreak="0">
+  <w:abstractNum w:abstractNumId="15" w15:restartNumberingAfterBreak="0">
     <w:nsid w:val="6F5F7135"/>
     <w:multiLevelType w:val="hybridMultilevel"/>
     <w:tmpl w:val="3132912A"/>
@@ -7721,7 +8403,7 @@
       </w:pPr>
     </w:lvl>
   </w:abstractNum>
-  <w:abstractNum w:abstractNumId="15" w15:restartNumberingAfterBreak="0">
+  <w:abstractNum w:abstractNumId="16" w15:restartNumberingAfterBreak="0">
     <w:nsid w:val="70275E59"/>
     <w:multiLevelType w:val="hybridMultilevel"/>
     <w:tmpl w:val="23D28E96"/>
@@ -7811,7 +8493,97 @@
       </w:pPr>
     </w:lvl>
   </w:abstractNum>
-  <w:abstractNum w:abstractNumId="16" w15:restartNumberingAfterBreak="0">
+  <w:abstractNum w:abstractNumId="17" w15:restartNumberingAfterBreak="0">
+    <w:nsid w:val="72B90118"/>
+    <w:multiLevelType w:val="hybridMultilevel"/>
+    <w:tmpl w:val="1E38B5F0"/>
+    <w:lvl w:ilvl="0" w:tplc="A4087342">
+      <w:start w:val="1"/>
+      <w:numFmt w:val="decimal"/>
+      <w:suff w:val="space"/>
+      <w:lvlText w:val="2.9.1.%1."/>
+      <w:lvlJc w:val="right"/>
+      <w:pPr>
+        <w:ind w:left="720" w:hanging="360"/>
+      </w:pPr>
+      <w:rPr>
+        <w:rFonts w:hint="default"/>
+      </w:rPr>
+    </w:lvl>
+    <w:lvl w:ilvl="1" w:tplc="04090019" w:tentative="1">
+      <w:start w:val="1"/>
+      <w:numFmt w:val="lowerLetter"/>
+      <w:lvlText w:val="%2."/>
+      <w:lvlJc w:val="left"/>
+      <w:pPr>
+        <w:ind w:left="2520" w:hanging="360"/>
+      </w:pPr>
+    </w:lvl>
+    <w:lvl w:ilvl="2" w:tplc="0409001B" w:tentative="1">
+      <w:start w:val="1"/>
+      <w:numFmt w:val="lowerRoman"/>
+      <w:lvlText w:val="%3."/>
+      <w:lvlJc w:val="right"/>
+      <w:pPr>
+        <w:ind w:left="3240" w:hanging="180"/>
+      </w:pPr>
+    </w:lvl>
+    <w:lvl w:ilvl="3" w:tplc="0409000F" w:tentative="1">
+      <w:start w:val="1"/>
+      <w:numFmt w:val="decimal"/>
+      <w:lvlText w:val="%4."/>
+      <w:lvlJc w:val="left"/>
+      <w:pPr>
+        <w:ind w:left="3960" w:hanging="360"/>
+      </w:pPr>
+    </w:lvl>
+    <w:lvl w:ilvl="4" w:tplc="04090019" w:tentative="1">
+      <w:start w:val="1"/>
+      <w:numFmt w:val="lowerLetter"/>
+      <w:lvlText w:val="%5."/>
+      <w:lvlJc w:val="left"/>
+      <w:pPr>
+        <w:ind w:left="4680" w:hanging="360"/>
+      </w:pPr>
+    </w:lvl>
+    <w:lvl w:ilvl="5" w:tplc="0409001B" w:tentative="1">
+      <w:start w:val="1"/>
+      <w:numFmt w:val="lowerRoman"/>
+      <w:lvlText w:val="%6."/>
+      <w:lvlJc w:val="right"/>
+      <w:pPr>
+        <w:ind w:left="5400" w:hanging="180"/>
+      </w:pPr>
+    </w:lvl>
+    <w:lvl w:ilvl="6" w:tplc="0409000F" w:tentative="1">
+      <w:start w:val="1"/>
+      <w:numFmt w:val="decimal"/>
+      <w:lvlText w:val="%7."/>
+      <w:lvlJc w:val="left"/>
+      <w:pPr>
+        <w:ind w:left="6120" w:hanging="360"/>
+      </w:pPr>
+    </w:lvl>
+    <w:lvl w:ilvl="7" w:tplc="04090019" w:tentative="1">
+      <w:start w:val="1"/>
+      <w:numFmt w:val="lowerLetter"/>
+      <w:lvlText w:val="%8."/>
+      <w:lvlJc w:val="left"/>
+      <w:pPr>
+        <w:ind w:left="6840" w:hanging="360"/>
+      </w:pPr>
+    </w:lvl>
+    <w:lvl w:ilvl="8" w:tplc="0409001B" w:tentative="1">
+      <w:start w:val="1"/>
+      <w:numFmt w:val="lowerRoman"/>
+      <w:lvlText w:val="%9."/>
+      <w:lvlJc w:val="right"/>
+      <w:pPr>
+        <w:ind w:left="7560" w:hanging="180"/>
+      </w:pPr>
+    </w:lvl>
+  </w:abstractNum>
+  <w:abstractNum w:abstractNumId="18" w15:restartNumberingAfterBreak="0">
     <w:nsid w:val="7A4B5700"/>
     <w:multiLevelType w:val="hybridMultilevel"/>
     <w:tmpl w:val="D6201EA2"/>
@@ -7902,22 +8674,22 @@
     </w:lvl>
   </w:abstractNum>
   <w:num w:numId="1">
-    <w:abstractNumId w:val="14"/>
+    <w:abstractNumId w:val="15"/>
   </w:num>
   <w:num w:numId="2">
-    <w:abstractNumId w:val="7"/>
+    <w:abstractNumId w:val="8"/>
   </w:num>
   <w:num w:numId="3">
-    <w:abstractNumId w:val="15"/>
+    <w:abstractNumId w:val="16"/>
   </w:num>
   <w:num w:numId="4">
-    <w:abstractNumId w:val="12"/>
+    <w:abstractNumId w:val="13"/>
   </w:num>
   <w:num w:numId="5">
-    <w:abstractNumId w:val="16"/>
+    <w:abstractNumId w:val="18"/>
   </w:num>
   <w:num w:numId="6">
-    <w:abstractNumId w:val="13"/>
+    <w:abstractNumId w:val="14"/>
   </w:num>
   <w:num w:numId="7">
     <w:abstractNumId w:val="0"/>
@@ -7929,16 +8701,16 @@
     <w:abstractNumId w:val="6"/>
   </w:num>
   <w:num w:numId="10">
+    <w:abstractNumId w:val="11"/>
+  </w:num>
+  <w:num w:numId="11">
     <w:abstractNumId w:val="10"/>
   </w:num>
-  <w:num w:numId="11">
-    <w:abstractNumId w:val="9"/>
-  </w:num>
   <w:num w:numId="12">
-    <w:abstractNumId w:val="11"/>
+    <w:abstractNumId w:val="12"/>
   </w:num>
   <w:num w:numId="13">
-    <w:abstractNumId w:val="8"/>
+    <w:abstractNumId w:val="9"/>
   </w:num>
   <w:num w:numId="14">
     <w:abstractNumId w:val="5"/>
@@ -7951,6 +8723,12 @@
   </w:num>
   <w:num w:numId="17">
     <w:abstractNumId w:val="2"/>
+  </w:num>
+  <w:num w:numId="18">
+    <w:abstractNumId w:val="17"/>
+  </w:num>
+  <w:num w:numId="19">
+    <w:abstractNumId w:val="7"/>
   </w:num>
 </w:numbering>
 </file>

</xml_diff>

<commit_message>
Sua code ngay 12/04
</commit_message>
<xml_diff>
--- a/Báo cáo đồ án tốt nghiệp _ Huỳnh Kim Phú Mỹ Hưng.docx
+++ b/Báo cáo đồ án tốt nghiệp _ Huỳnh Kim Phú Mỹ Hưng.docx
@@ -110,16 +110,25 @@
           <w:szCs w:val="26"/>
           <w:lang w:val="vi-VN"/>
         </w:rPr>
-        <w:t xml:space="preserve"> Thống kê cho thấy doanh thu từ Thương mại điện tử trên toàn cầu đã đạt được hàng nghìn tỷ USD mỗi năm và tiếp tục tăng trưởng mạnh mẽ. Việc xây dựng một hệ thống hỗ trợ mua sắm trực tuyến thông minh giúp nâng cao trải nghiệm người dùng và đáp ứng nhu cầu thị </w:t>
-      </w:r>
-      <w:r>
-        <w:rPr>
-          <w:rFonts w:cs="Times New Roman"/>
-          <w:sz w:val="26"/>
-          <w:szCs w:val="26"/>
-          <w:lang w:val="vi-VN"/>
-        </w:rPr>
-        <w:t>trường.</w:t>
+        <w:t xml:space="preserve"> </w:t>
+      </w:r>
+      <w:r>
+        <w:rPr>
+          <w:rFonts w:cs="Times New Roman"/>
+          <w:sz w:val="26"/>
+          <w:szCs w:val="26"/>
+          <w:lang w:val="vi-VN"/>
+        </w:rPr>
+        <w:t xml:space="preserve">Theo thống kê thương mại điện tử từ Emarketer số người tham gia mua hàng trực tuyến sẽ đạt khoảng 2,77 tỷ vào năm 2025 cho thấy sự bùng nổ của thương mại điện </w:t>
+      </w:r>
+      <w:r>
+        <w:rPr>
+          <w:rFonts w:cs="Times New Roman"/>
+          <w:sz w:val="26"/>
+          <w:szCs w:val="26"/>
+          <w:lang w:val="vi-VN"/>
+        </w:rPr>
+        <w:t>tử. Chính nhu cầu tăng mạnh của người dùng nên việc xây dựng một phần mềm mua sắm trực tuyến thông minh giúp nâng cao trải nghiệm người dùng khi sử dụng phần mềm và đáp ứng được những thị hiếu của thị trường.</w:t>
       </w:r>
     </w:p>
     <w:p>
@@ -145,60 +154,16 @@
           <w:szCs w:val="26"/>
           <w:lang w:val="vi-VN"/>
         </w:rPr>
-        <w:t xml:space="preserve">Chatbot AI </w:t>
-      </w:r>
-      <w:r>
-        <w:rPr>
-          <w:rFonts w:cs="Times New Roman"/>
-          <w:sz w:val="26"/>
-          <w:szCs w:val="26"/>
-          <w:lang w:val="vi-VN"/>
-        </w:rPr>
-        <w:t>– xu hướng mới trong dịch vụ khách hàng. Chatbot AI có thể hoạt động 24/7, giúp trả lời những thắc mắc của khách hàng ngay lập tức, thay thế một phần công việc của nhân viên tư vấn. Việc sử dụng chatbot giúp cá nhân hóa trải nghiệm người dùng khi mua sắm, từ đó tăng tỷ lệ chuyển đổi và doanh số bán hàng. Ta thấy các nền tảng lớn như Shopee, Lazada, Amazon đều ứng dụng chatbot để nâng cao chất lượng phục vụ người tiêu dùng.</w:t>
-      </w:r>
-    </w:p>
-    <w:p>
-      <w:pPr>
-        <w:pStyle w:val="ListParagraph"/>
-        <w:tabs>
-          <w:tab w:val="right" w:leader="dot" w:pos="0"/>
-        </w:tabs>
-        <w:spacing w:after="0" w:line="360" w:lineRule="auto"/>
-        <w:ind w:left="0" w:firstLine="284"/>
-        <w:jc w:val="both"/>
-        <w:rPr>
-          <w:rFonts w:cs="Times New Roman"/>
-          <w:sz w:val="26"/>
-          <w:szCs w:val="26"/>
-          <w:lang w:val="vi-VN"/>
-        </w:rPr>
-      </w:pPr>
-      <w:r>
-        <w:rPr>
-          <w:rFonts w:cs="Times New Roman"/>
-          <w:sz w:val="26"/>
-          <w:szCs w:val="26"/>
-          <w:lang w:val="vi-VN"/>
-        </w:rPr>
-        <w:t>Tự động</w:t>
-      </w:r>
-      <w:r>
-        <w:rPr>
-          <w:rFonts w:cs="Times New Roman"/>
-          <w:sz w:val="26"/>
-          <w:szCs w:val="26"/>
-          <w:lang w:val="vi-VN"/>
-        </w:rPr>
-        <w:t xml:space="preserve"> hóa các quy trình giúp giảm chi phí vận hành. Doanh nghiệp có thể tiết kiệm chi phí thuê nhân sự, giảm thời gian phản hồi khách hàng, nâng cao hiện suất kinh doanh bằng cách tối ưu hóa quy trình làm </w:t>
-      </w:r>
-      <w:r>
-        <w:rPr>
-          <w:rFonts w:cs="Times New Roman"/>
-          <w:sz w:val="26"/>
-          <w:szCs w:val="26"/>
-          <w:lang w:val="vi-VN"/>
-        </w:rPr>
-        <w:t>việc.</w:t>
+        <w:t xml:space="preserve">Công nghệ AI ChatBot – một trong những xu hướng mới trong dịch vụ tư vấn khách hàng. Những lợi ích của việc tích hợp Chatbot AI là nó có thể hoạt động xuyên suốt mà không cần thời gian nghỉ, giúp trả lời những thắc mắc của các khách hàng ngay lập </w:t>
+      </w:r>
+      <w:r>
+        <w:rPr>
+          <w:rFonts w:cs="Times New Roman"/>
+          <w:sz w:val="26"/>
+          <w:szCs w:val="26"/>
+          <w:lang w:val="vi-VN"/>
+        </w:rPr>
+        <w:t>tức thay vì phải mất một khoảng thời gian theo cách thông thường giúp thay thế một phần công việc của nhân viên tư vấn khách hàng của doanh nghiệp. Điều này giúp cho doanh nghiệp tăng trải nghiệm người dùng ứng dụng, giúp cá nhân hóa trải nghiệp người dùng khi sử dụng ứng dụng mua sắm từ đó tăng doanh số bán hàng cho chủ doanh nghiệp. Ta thấy việc sử dụng Chatbot trong tư vấn khách hàng được sử dụng trong các nền tảng lớn như là Shopee, Lazada, Amazon.</w:t>
       </w:r>
     </w:p>
     <w:p>
@@ -415,6 +380,7 @@
           <w:szCs w:val="26"/>
           <w:lang w:val="vi-VN"/>
         </w:rPr>
+        <w:lastRenderedPageBreak/>
         <w:t xml:space="preserve">Ý nghĩa công nghệ, đóng góp vào nghiên cứu AI trong Thương mại điện tử và giao tiếp người – máy, thúc đẩy phát triển chatbot thông minh, có khả năng học hỏi và cải thiện liên </w:t>
       </w:r>
       <w:r>
@@ -456,7 +422,6 @@
           <w:szCs w:val="26"/>
           <w:lang w:val="vi-VN"/>
         </w:rPr>
-        <w:lastRenderedPageBreak/>
         <w:t>Ý nghĩa xã hội, giúp khách hàng dễ dàng tiếp cận và sử dụng dịch vụ mua sắm trực tuyến, hỗ trợ chuyến đổi số trong TMĐT, thúc đẩy kinh tế số, giảm áp lực công việc cho nhân viên chăm sóc khách hàng, giúp họ tập trung vào các vấn đề quan trọng hơn.</w:t>
       </w:r>
     </w:p>
@@ -1078,6 +1043,7 @@
           <w:sz w:val="26"/>
           <w:szCs w:val="26"/>
         </w:rPr>
+        <w:lastRenderedPageBreak/>
         <w:t xml:space="preserve">Phần 2: Phân tích và thiết kế </w:t>
       </w:r>
       <w:r>
@@ -1134,7 +1100,6 @@
           <w:sz w:val="26"/>
           <w:szCs w:val="26"/>
         </w:rPr>
-        <w:lastRenderedPageBreak/>
         <w:t xml:space="preserve">Mặc dù đã rất cố gắng thực hiện đề tài nhưng vì năng lực cũng như thời gian còn hạn chế nên chương trình khó tránh khỏi những thiếu sót, rất mong thầy cô thông cảm. Những góp ý của thầy cô là bài học, là hành trang để em vững bước vào cuộc sống sau này. Qua đây, em xin gửi lời cảm ơn thầy Nguyễn </w:t>
       </w:r>
       <w:r>

</xml_diff>